<commit_message>
refs #356 refs #359
</commit_message>
<xml_diff>
--- a/doc/05_Design/Externes Design.docx
+++ b/doc/05_Design/Externes Design.docx
@@ -1713,6 +1713,251 @@
       </w:r>
     </w:p>
     <w:p>
+      <w:r>
+        <w:rPr>
+          <w:noProof/>
+          <w:lang w:eastAsia="de-CH"/>
+        </w:rPr>
+        <w:drawing>
+          <wp:inline distT="0" distB="0" distL="0" distR="0">
+            <wp:extent cx="2003751" cy="3533242"/>
+            <wp:effectExtent l="0" t="0" r="0" b="0"/>
+            <wp:docPr id="16" name="Grafik 16"/>
+            <wp:cNvGraphicFramePr>
+              <a:graphicFrameLocks xmlns:a="http://schemas.openxmlformats.org/drawingml/2006/main" noChangeAspect="1"/>
+            </wp:cNvGraphicFramePr>
+            <a:graphic xmlns:a="http://schemas.openxmlformats.org/drawingml/2006/main">
+              <a:graphicData uri="http://schemas.openxmlformats.org/drawingml/2006/picture">
+                <pic:pic xmlns:pic="http://schemas.openxmlformats.org/drawingml/2006/picture">
+                  <pic:nvPicPr>
+                    <pic:cNvPr id="0" name="android_app_login.jpg"/>
+                    <pic:cNvPicPr/>
+                  </pic:nvPicPr>
+                  <pic:blipFill>
+                    <a:blip r:embed="rId16">
+                      <a:extLst>
+                        <a:ext uri="{28A0092B-C50C-407E-A947-70E740481C1C}">
+                          <a14:useLocalDpi xmlns:a14="http://schemas.microsoft.com/office/drawing/2010/main" val="0"/>
+                        </a:ext>
+                      </a:extLst>
+                    </a:blip>
+                    <a:stretch>
+                      <a:fillRect/>
+                    </a:stretch>
+                  </pic:blipFill>
+                  <pic:spPr>
+                    <a:xfrm>
+                      <a:off x="0" y="0"/>
+                      <a:ext cx="2007830" cy="3540435"/>
+                    </a:xfrm>
+                    <a:prstGeom prst="rect">
+                      <a:avLst/>
+                    </a:prstGeom>
+                  </pic:spPr>
+                </pic:pic>
+              </a:graphicData>
+            </a:graphic>
+          </wp:inline>
+        </w:drawing>
+      </w:r>
+    </w:p>
+    <w:p>
+      <w:r>
+        <w:rPr>
+          <w:noProof/>
+          <w:lang w:eastAsia="de-CH"/>
+        </w:rPr>
+        <w:drawing>
+          <wp:inline distT="0" distB="0" distL="0" distR="0" wp14:anchorId="441AE748" wp14:editId="57277FA2">
+            <wp:extent cx="2007830" cy="3540433"/>
+            <wp:effectExtent l="0" t="0" r="0" b="3175"/>
+            <wp:docPr id="17" name="Grafik 17"/>
+            <wp:cNvGraphicFramePr>
+              <a:graphicFrameLocks xmlns:a="http://schemas.openxmlformats.org/drawingml/2006/main" noChangeAspect="1"/>
+            </wp:cNvGraphicFramePr>
+            <a:graphic xmlns:a="http://schemas.openxmlformats.org/drawingml/2006/main">
+              <a:graphicData uri="http://schemas.openxmlformats.org/drawingml/2006/picture">
+                <pic:pic xmlns:pic="http://schemas.openxmlformats.org/drawingml/2006/picture">
+                  <pic:nvPicPr>
+                    <pic:cNvPr id="0" name="android_app_login.jpg"/>
+                    <pic:cNvPicPr/>
+                  </pic:nvPicPr>
+                  <pic:blipFill>
+                    <a:blip r:embed="rId17">
+                      <a:extLst>
+                        <a:ext uri="{28A0092B-C50C-407E-A947-70E740481C1C}">
+                          <a14:useLocalDpi xmlns:a14="http://schemas.microsoft.com/office/drawing/2010/main" val="0"/>
+                        </a:ext>
+                      </a:extLst>
+                    </a:blip>
+                    <a:stretch>
+                      <a:fillRect/>
+                    </a:stretch>
+                  </pic:blipFill>
+                  <pic:spPr>
+                    <a:xfrm>
+                      <a:off x="0" y="0"/>
+                      <a:ext cx="2007830" cy="3540433"/>
+                    </a:xfrm>
+                    <a:prstGeom prst="rect">
+                      <a:avLst/>
+                    </a:prstGeom>
+                  </pic:spPr>
+                </pic:pic>
+              </a:graphicData>
+            </a:graphic>
+          </wp:inline>
+        </w:drawing>
+      </w:r>
+    </w:p>
+    <w:p>
+      <w:r>
+        <w:rPr>
+          <w:noProof/>
+          <w:lang w:eastAsia="de-CH"/>
+        </w:rPr>
+        <w:lastRenderedPageBreak/>
+        <w:drawing>
+          <wp:inline distT="0" distB="0" distL="0" distR="0" wp14:anchorId="1DBB0504" wp14:editId="2ABC2F3D">
+            <wp:extent cx="2007829" cy="3540433"/>
+            <wp:effectExtent l="0" t="0" r="0" b="3175"/>
+            <wp:docPr id="18" name="Grafik 18"/>
+            <wp:cNvGraphicFramePr>
+              <a:graphicFrameLocks xmlns:a="http://schemas.openxmlformats.org/drawingml/2006/main" noChangeAspect="1"/>
+            </wp:cNvGraphicFramePr>
+            <a:graphic xmlns:a="http://schemas.openxmlformats.org/drawingml/2006/main">
+              <a:graphicData uri="http://schemas.openxmlformats.org/drawingml/2006/picture">
+                <pic:pic xmlns:pic="http://schemas.openxmlformats.org/drawingml/2006/picture">
+                  <pic:nvPicPr>
+                    <pic:cNvPr id="0" name="android_app_login.jpg"/>
+                    <pic:cNvPicPr/>
+                  </pic:nvPicPr>
+                  <pic:blipFill>
+                    <a:blip r:embed="rId18">
+                      <a:extLst>
+                        <a:ext uri="{28A0092B-C50C-407E-A947-70E740481C1C}">
+                          <a14:useLocalDpi xmlns:a14="http://schemas.microsoft.com/office/drawing/2010/main" val="0"/>
+                        </a:ext>
+                      </a:extLst>
+                    </a:blip>
+                    <a:stretch>
+                      <a:fillRect/>
+                    </a:stretch>
+                  </pic:blipFill>
+                  <pic:spPr>
+                    <a:xfrm>
+                      <a:off x="0" y="0"/>
+                      <a:ext cx="2007829" cy="3540433"/>
+                    </a:xfrm>
+                    <a:prstGeom prst="rect">
+                      <a:avLst/>
+                    </a:prstGeom>
+                  </pic:spPr>
+                </pic:pic>
+              </a:graphicData>
+            </a:graphic>
+          </wp:inline>
+        </w:drawing>
+      </w:r>
+    </w:p>
+    <w:p>
+      <w:r>
+        <w:rPr>
+          <w:noProof/>
+          <w:lang w:eastAsia="de-CH"/>
+        </w:rPr>
+        <w:drawing>
+          <wp:inline distT="0" distB="0" distL="0" distR="0" wp14:anchorId="1DBB0504" wp14:editId="2ABC2F3D">
+            <wp:extent cx="2007829" cy="3540433"/>
+            <wp:effectExtent l="0" t="0" r="0" b="3175"/>
+            <wp:docPr id="19" name="Grafik 19"/>
+            <wp:cNvGraphicFramePr>
+              <a:graphicFrameLocks xmlns:a="http://schemas.openxmlformats.org/drawingml/2006/main" noChangeAspect="1"/>
+            </wp:cNvGraphicFramePr>
+            <a:graphic xmlns:a="http://schemas.openxmlformats.org/drawingml/2006/main">
+              <a:graphicData uri="http://schemas.openxmlformats.org/drawingml/2006/picture">
+                <pic:pic xmlns:pic="http://schemas.openxmlformats.org/drawingml/2006/picture">
+                  <pic:nvPicPr>
+                    <pic:cNvPr id="0" name="android_app_login.jpg"/>
+                    <pic:cNvPicPr/>
+                  </pic:nvPicPr>
+                  <pic:blipFill>
+                    <a:blip r:embed="rId19">
+                      <a:extLst>
+                        <a:ext uri="{28A0092B-C50C-407E-A947-70E740481C1C}">
+                          <a14:useLocalDpi xmlns:a14="http://schemas.microsoft.com/office/drawing/2010/main" val="0"/>
+                        </a:ext>
+                      </a:extLst>
+                    </a:blip>
+                    <a:stretch>
+                      <a:fillRect/>
+                    </a:stretch>
+                  </pic:blipFill>
+                  <pic:spPr>
+                    <a:xfrm>
+                      <a:off x="0" y="0"/>
+                      <a:ext cx="2007829" cy="3540433"/>
+                    </a:xfrm>
+                    <a:prstGeom prst="rect">
+                      <a:avLst/>
+                    </a:prstGeom>
+                  </pic:spPr>
+                </pic:pic>
+              </a:graphicData>
+            </a:graphic>
+          </wp:inline>
+        </w:drawing>
+      </w:r>
+    </w:p>
+    <w:p>
+      <w:r>
+        <w:rPr>
+          <w:noProof/>
+          <w:lang w:eastAsia="de-CH"/>
+        </w:rPr>
+        <w:lastRenderedPageBreak/>
+        <w:drawing>
+          <wp:inline distT="0" distB="0" distL="0" distR="0" wp14:anchorId="1DBB0504" wp14:editId="2ABC2F3D">
+            <wp:extent cx="2007829" cy="3540433"/>
+            <wp:effectExtent l="0" t="0" r="0" b="3175"/>
+            <wp:docPr id="20" name="Grafik 20"/>
+            <wp:cNvGraphicFramePr>
+              <a:graphicFrameLocks xmlns:a="http://schemas.openxmlformats.org/drawingml/2006/main" noChangeAspect="1"/>
+            </wp:cNvGraphicFramePr>
+            <a:graphic xmlns:a="http://schemas.openxmlformats.org/drawingml/2006/main">
+              <a:graphicData uri="http://schemas.openxmlformats.org/drawingml/2006/picture">
+                <pic:pic xmlns:pic="http://schemas.openxmlformats.org/drawingml/2006/picture">
+                  <pic:nvPicPr>
+                    <pic:cNvPr id="0" name="android_app_login.jpg"/>
+                    <pic:cNvPicPr/>
+                  </pic:nvPicPr>
+                  <pic:blipFill>
+                    <a:blip r:embed="rId20">
+                      <a:extLst>
+                        <a:ext uri="{28A0092B-C50C-407E-A947-70E740481C1C}">
+                          <a14:useLocalDpi xmlns:a14="http://schemas.microsoft.com/office/drawing/2010/main" val="0"/>
+                        </a:ext>
+                      </a:extLst>
+                    </a:blip>
+                    <a:stretch>
+                      <a:fillRect/>
+                    </a:stretch>
+                  </pic:blipFill>
+                  <pic:spPr>
+                    <a:xfrm>
+                      <a:off x="0" y="0"/>
+                      <a:ext cx="2007829" cy="3540433"/>
+                    </a:xfrm>
+                    <a:prstGeom prst="rect">
+                      <a:avLst/>
+                    </a:prstGeom>
+                  </pic:spPr>
+                </pic:pic>
+              </a:graphicData>
+            </a:graphic>
+          </wp:inline>
+        </w:drawing>
+      </w:r>
       <w:bookmarkStart w:id="3" w:name="_GoBack"/>
       <w:bookmarkEnd w:id="3"/>
       <w:r>
@@ -1727,8 +1972,8 @@
     <w:p/>
     <w:p/>
     <w:sectPr>
-      <w:headerReference w:type="default" r:id="rId16"/>
-      <w:footerReference w:type="default" r:id="rId17"/>
+      <w:headerReference w:type="default" r:id="rId21"/>
+      <w:footerReference w:type="default" r:id="rId22"/>
       <w:pgSz w:w="11906" w:h="16838"/>
       <w:pgMar w:top="1417" w:right="1417" w:bottom="1134" w:left="1417" w:header="708" w:footer="708" w:gutter="0"/>
       <w:pgNumType w:start="0"/>
@@ -1882,7 +2127,7 @@
         <w:noProof/>
         <w:lang w:val="de-DE"/>
       </w:rPr>
-      <w:t>4</w:t>
+      <w:t>3</w:t>
     </w:r>
     <w:r>
       <w:rPr>
@@ -1911,7 +2156,7 @@
         <w:noProof/>
         <w:lang w:val="de-DE"/>
       </w:rPr>
-      <w:t>4</w:t>
+      <w:t>6</w:t>
     </w:r>
     <w:r>
       <w:rPr>
@@ -5725,7 +5970,7 @@
 </file>
 
 <file path=customXml/itemProps1.xml><?xml version="1.0" encoding="utf-8"?>
-<ds:datastoreItem xmlns:ds="http://schemas.openxmlformats.org/officeDocument/2006/customXml" ds:itemID="{6D8D5A00-802B-4352-8AEA-D67C25AF9A74}">
+<ds:datastoreItem xmlns:ds="http://schemas.openxmlformats.org/officeDocument/2006/customXml" ds:itemID="{5CD1E534-B67C-4A4F-A2E8-CD35BFC5248A}">
   <ds:schemaRefs>
     <ds:schemaRef ds:uri="http://schemas.openxmlformats.org/officeDocument/2006/bibliography"/>
   </ds:schemaRefs>

</xml_diff>